<commit_message>
fix generate evaluation form
</commit_message>
<xml_diff>
--- a/wwwroot/content/templates/Form-1-Term-of-Reference.docx
+++ b/wwwroot/content/templates/Form-1-Term-of-Reference.docx
@@ -61,6 +61,7 @@
           <w:insideH w:val="single" w:sz="4" w:space="0" w:color="auto"/>
           <w:insideV w:val="single" w:sz="4" w:space="0" w:color="auto"/>
         </w:tblBorders>
+        <w:tblLayout w:type="fixed"/>
         <w:tblLook w:val="04A0" w:firstRow="1" w:lastRow="0" w:firstColumn="1" w:lastColumn="0" w:noHBand="0" w:noVBand="1"/>
       </w:tblPr>
       <w:tblGrid>
@@ -116,25 +117,7 @@
                 <w:sz w:val="18"/>
                 <w:szCs w:val="18"/>
               </w:rPr>
-              <w:t>{{</w:t>
-            </w:r>
-            <w:proofErr w:type="spellStart"/>
-            <w:r>
-              <w:rPr>
-                <w:rFonts w:ascii="Century Gothic" w:hAnsi="Century Gothic"/>
-                <w:sz w:val="18"/>
-                <w:szCs w:val="18"/>
-              </w:rPr>
-              <w:t>ProjectTitle</w:t>
-            </w:r>
-            <w:proofErr w:type="spellEnd"/>
-            <w:r>
-              <w:rPr>
-                <w:rFonts w:ascii="Century Gothic" w:hAnsi="Century Gothic"/>
-                <w:sz w:val="18"/>
-                <w:szCs w:val="18"/>
-              </w:rPr>
-              <w:t>}}</w:t>
+              <w:t>{{ProjectTitle}}</w:t>
             </w:r>
           </w:p>
         </w:tc>
@@ -734,6 +717,7 @@
           <w:insideH w:val="single" w:sz="4" w:space="0" w:color="auto"/>
           <w:insideV w:val="single" w:sz="4" w:space="0" w:color="auto"/>
         </w:tblBorders>
+        <w:tblLayout w:type="fixed"/>
         <w:tblLook w:val="04A0" w:firstRow="1" w:lastRow="0" w:firstColumn="1" w:lastColumn="0" w:noHBand="0" w:noVBand="1"/>
       </w:tblPr>
       <w:tblGrid>
@@ -8058,6 +8042,7 @@
           <w:insideH w:val="single" w:sz="4" w:space="0" w:color="auto"/>
           <w:insideV w:val="single" w:sz="4" w:space="0" w:color="auto"/>
         </w:tblBorders>
+        <w:tblLayout w:type="fixed"/>
         <w:tblLook w:val="04A0" w:firstRow="1" w:lastRow="0" w:firstColumn="1" w:lastColumn="0" w:noHBand="0" w:noVBand="1"/>
       </w:tblPr>
       <w:tblGrid>
@@ -11992,6 +11977,21 @@
 </file>
 
 <file path=customXml/item1.xml><?xml version="1.0" encoding="utf-8"?>
+<?mso-contentType ?>
+<FormTemplates xmlns="http://schemas.microsoft.com/sharepoint/v3/contenttype/forms">
+  <Display>DocumentLibraryForm</Display>
+  <Edit>DocumentLibraryForm</Edit>
+  <New>DocumentLibraryForm</New>
+</FormTemplates>
+</file>
+
+<file path=customXml/item2.xml><?xml version="1.0" encoding="utf-8"?>
+<p:properties xmlns:p="http://schemas.microsoft.com/office/2006/metadata/properties" xmlns:xsi="http://www.w3.org/2001/XMLSchema-instance" xmlns:pc="http://schemas.microsoft.com/office/infopath/2007/PartnerControls">
+  <documentManagement/>
+</p:properties>
+</file>
+
+<file path=customXml/item3.xml><?xml version="1.0" encoding="utf-8"?>
 <ct:contentTypeSchema xmlns:ct="http://schemas.microsoft.com/office/2006/metadata/contentType" xmlns:ma="http://schemas.microsoft.com/office/2006/metadata/properties/metaAttributes" ct:_="" ma:_="" ma:contentTypeName="Document" ma:contentTypeID="0x010100F25B9FB8CF370F43BFB3C205A1D12B7B" ma:contentTypeVersion="5" ma:contentTypeDescription="Create a new document." ma:contentTypeScope="" ma:versionID="2e5a169e32df3ac27fd1af9213821320">
   <xsd:schema xmlns:xsd="http://www.w3.org/2001/XMLSchema" xmlns:xs="http://www.w3.org/2001/XMLSchema" xmlns:p="http://schemas.microsoft.com/office/2006/metadata/properties" xmlns:ns2="0b693553-c7cc-46cd-9396-f18f3ba2d037" xmlns:ns3="2a775235-a7a9-4e80-98a4-fada95004b63" targetNamespace="http://schemas.microsoft.com/office/2006/metadata/properties" ma:root="true" ma:fieldsID="9a7731f335227cba0b01d17004dbc19f" ns2:_="" ns3:_="">
     <xsd:import namespace="0b693553-c7cc-46cd-9396-f18f3ba2d037"/>
@@ -12162,22 +12162,24 @@
 </ct:contentTypeSchema>
 </file>
 
-<file path=customXml/item2.xml><?xml version="1.0" encoding="utf-8"?>
-<p:properties xmlns:p="http://schemas.microsoft.com/office/2006/metadata/properties" xmlns:xsi="http://www.w3.org/2001/XMLSchema-instance" xmlns:pc="http://schemas.microsoft.com/office/infopath/2007/PartnerControls">
-  <documentManagement/>
-</p:properties>
+<file path=customXml/itemProps1.xml><?xml version="1.0" encoding="utf-8"?>
+<ds:datastoreItem xmlns:ds="http://schemas.openxmlformats.org/officeDocument/2006/customXml" ds:itemID="{CC766DBC-4814-49A9-A3CC-18DFD5654088}">
+  <ds:schemaRefs>
+    <ds:schemaRef ds:uri="http://schemas.microsoft.com/sharepoint/v3/contenttype/forms"/>
+  </ds:schemaRefs>
+</ds:datastoreItem>
 </file>
 
-<file path=customXml/item3.xml><?xml version="1.0" encoding="utf-8"?>
-<?mso-contentType ?>
-<FormTemplates xmlns="http://schemas.microsoft.com/sharepoint/v3/contenttype/forms">
-  <Display>DocumentLibraryForm</Display>
-  <Edit>DocumentLibraryForm</Edit>
-  <New>DocumentLibraryForm</New>
-</FormTemplates>
+<file path=customXml/itemProps2.xml><?xml version="1.0" encoding="utf-8"?>
+<ds:datastoreItem xmlns:ds="http://schemas.openxmlformats.org/officeDocument/2006/customXml" ds:itemID="{39180250-3306-4EF2-81F7-0A74F08AC40B}">
+  <ds:schemaRefs>
+    <ds:schemaRef ds:uri="http://schemas.microsoft.com/office/2006/metadata/properties"/>
+    <ds:schemaRef ds:uri="http://schemas.microsoft.com/office/infopath/2007/PartnerControls"/>
+  </ds:schemaRefs>
+</ds:datastoreItem>
 </file>
 
-<file path=customXml/itemProps1.xml><?xml version="1.0" encoding="utf-8"?>
+<file path=customXml/itemProps3.xml><?xml version="1.0" encoding="utf-8"?>
 <ds:datastoreItem xmlns:ds="http://schemas.openxmlformats.org/officeDocument/2006/customXml" ds:itemID="{ED359C14-C526-4617-9F83-6AF33CD86785}">
   <ds:schemaRefs>
     <ds:schemaRef ds:uri="http://schemas.microsoft.com/office/2006/metadata/contentType"/>
@@ -12194,21 +12196,4 @@
     <ds:schemaRef ds:uri="http://schemas.microsoft.com/internal/obd"/>
   </ds:schemaRefs>
 </ds:datastoreItem>
-</file>
-
-<file path=customXml/itemProps2.xml><?xml version="1.0" encoding="utf-8"?>
-<ds:datastoreItem xmlns:ds="http://schemas.openxmlformats.org/officeDocument/2006/customXml" ds:itemID="{39180250-3306-4EF2-81F7-0A74F08AC40B}">
-  <ds:schemaRefs>
-    <ds:schemaRef ds:uri="http://schemas.microsoft.com/office/2006/metadata/properties"/>
-    <ds:schemaRef ds:uri="http://schemas.microsoft.com/office/infopath/2007/PartnerControls"/>
-  </ds:schemaRefs>
-</ds:datastoreItem>
-</file>
-
-<file path=customXml/itemProps3.xml><?xml version="1.0" encoding="utf-8"?>
-<ds:datastoreItem xmlns:ds="http://schemas.openxmlformats.org/officeDocument/2006/customXml" ds:itemID="{CC766DBC-4814-49A9-A3CC-18DFD5654088}">
-  <ds:schemaRefs>
-    <ds:schemaRef ds:uri="http://schemas.microsoft.com/sharepoint/v3/contenttype/forms"/>
-  </ds:schemaRefs>
-</ds:datastoreItem>
 </file>
</xml_diff>

<commit_message>
fixed funded research application problem when applying again
</commit_message>
<xml_diff>
--- a/wwwroot/content/templates/Form-1-Term-of-Reference.docx
+++ b/wwwroot/content/templates/Form-1-Term-of-Reference.docx
@@ -8693,7 +8693,27 @@
                 <w:sz w:val="22"/>
                 <w:szCs w:val="22"/>
               </w:rPr>
-              <w:t>&lt;Insert name here&gt;</w:t>
+              <w:t>{{</w:t>
+            </w:r>
+            <w:proofErr w:type="spellStart"/>
+            <w:r>
+              <w:rPr>
+                <w:rFonts w:ascii="Century Gothic" w:hAnsi="Century Gothic"/>
+                <w:b/>
+                <w:sz w:val="22"/>
+                <w:szCs w:val="22"/>
+              </w:rPr>
+              <w:t>ExternalFundingAgency</w:t>
+            </w:r>
+            <w:proofErr w:type="spellEnd"/>
+            <w:r>
+              <w:rPr>
+                <w:rFonts w:ascii="Century Gothic" w:hAnsi="Century Gothic"/>
+                <w:b/>
+                <w:sz w:val="22"/>
+                <w:szCs w:val="22"/>
+              </w:rPr>
+              <w:t>}}</w:t>
             </w:r>
           </w:p>
         </w:tc>
@@ -11977,18 +11997,18 @@
 </file>
 
 <file path=customXml/item1.xml><?xml version="1.0" encoding="utf-8"?>
+<p:properties xmlns:p="http://schemas.microsoft.com/office/2006/metadata/properties" xmlns:xsi="http://www.w3.org/2001/XMLSchema-instance" xmlns:pc="http://schemas.microsoft.com/office/infopath/2007/PartnerControls">
+  <documentManagement/>
+</p:properties>
+</file>
+
+<file path=customXml/item2.xml><?xml version="1.0" encoding="utf-8"?>
 <?mso-contentType ?>
 <FormTemplates xmlns="http://schemas.microsoft.com/sharepoint/v3/contenttype/forms">
   <Display>DocumentLibraryForm</Display>
   <Edit>DocumentLibraryForm</Edit>
   <New>DocumentLibraryForm</New>
 </FormTemplates>
-</file>
-
-<file path=customXml/item2.xml><?xml version="1.0" encoding="utf-8"?>
-<p:properties xmlns:p="http://schemas.microsoft.com/office/2006/metadata/properties" xmlns:xsi="http://www.w3.org/2001/XMLSchema-instance" xmlns:pc="http://schemas.microsoft.com/office/infopath/2007/PartnerControls">
-  <documentManagement/>
-</p:properties>
 </file>
 
 <file path=customXml/item3.xml><?xml version="1.0" encoding="utf-8"?>
@@ -12163,18 +12183,18 @@
 </file>
 
 <file path=customXml/itemProps1.xml><?xml version="1.0" encoding="utf-8"?>
-<ds:datastoreItem xmlns:ds="http://schemas.openxmlformats.org/officeDocument/2006/customXml" ds:itemID="{CC766DBC-4814-49A9-A3CC-18DFD5654088}">
+<ds:datastoreItem xmlns:ds="http://schemas.openxmlformats.org/officeDocument/2006/customXml" ds:itemID="{39180250-3306-4EF2-81F7-0A74F08AC40B}">
   <ds:schemaRefs>
-    <ds:schemaRef ds:uri="http://schemas.microsoft.com/sharepoint/v3/contenttype/forms"/>
+    <ds:schemaRef ds:uri="http://schemas.microsoft.com/office/2006/metadata/properties"/>
+    <ds:schemaRef ds:uri="http://schemas.microsoft.com/office/infopath/2007/PartnerControls"/>
   </ds:schemaRefs>
 </ds:datastoreItem>
 </file>
 
 <file path=customXml/itemProps2.xml><?xml version="1.0" encoding="utf-8"?>
-<ds:datastoreItem xmlns:ds="http://schemas.openxmlformats.org/officeDocument/2006/customXml" ds:itemID="{39180250-3306-4EF2-81F7-0A74F08AC40B}">
+<ds:datastoreItem xmlns:ds="http://schemas.openxmlformats.org/officeDocument/2006/customXml" ds:itemID="{CC766DBC-4814-49A9-A3CC-18DFD5654088}">
   <ds:schemaRefs>
-    <ds:schemaRef ds:uri="http://schemas.microsoft.com/office/2006/metadata/properties"/>
-    <ds:schemaRef ds:uri="http://schemas.microsoft.com/office/infopath/2007/PartnerControls"/>
+    <ds:schemaRef ds:uri="http://schemas.microsoft.com/sharepoint/v3/contenttype/forms"/>
   </ds:schemaRefs>
 </ds:datastoreItem>
 </file>

</xml_diff>